<commit_message>
MHD2-151 : CML clinical context and RNA template panel summary table
</commit_message>
<xml_diff>
--- a/inst/templates/RNA_v1_FAIL.docx
+++ b/inst/templates/RNA_v1_FAIL.docx
@@ -1205,45 +1205,17 @@
               </w:rPr>
             </w:pPr>
             <w:r>
-              <w:t>Gene</w:t>
-            </w:r>
-          </w:p>
-        </w:tc>
-        <w:tc>
-          <w:tcPr>
-            <w:tcW w:w="568" w:type="pct"/>
-            <w:tcBorders>
-              <w:top w:val="single" w:sz="24" w:space="0" w:color="FFFFFF"/>
-              <w:left w:val="nil"/>
-              <w:bottom w:val="single" w:sz="8" w:space="0" w:color="FFFFFF"/>
-              <w:right w:val="single" w:sz="8" w:space="0" w:color="FFFFFF"/>
-            </w:tcBorders>
-            <w:shd w:val="clear" w:color="auto" w:fill="411E75"/>
-            <w:tcMar>
-              <w:top w:w="0" w:type="dxa"/>
-              <w:left w:w="45" w:type="dxa"/>
-              <w:bottom w:w="0" w:type="dxa"/>
-              <w:right w:w="45" w:type="dxa"/>
-            </w:tcMar>
-            <w:hideMark/>
-          </w:tcPr>
-          <w:p>
-            <w:pPr>
-              <w:rPr>
-                <w:rFonts w:eastAsia="Times New Roman" w:cs="Arial"/>
+              <w:rPr>
                 <w:b/>
                 <w:bCs/>
-                <w:szCs w:val="12"/>
-              </w:rPr>
-            </w:pPr>
-            <w:r>
-              <w:t>Preferred Transcript</w:t>
-            </w:r>
-          </w:p>
-        </w:tc>
-        <w:tc>
-          <w:tcPr>
-            <w:tcW w:w="249" w:type="pct"/>
+              </w:rPr>
+              <w:t>Gene</w:t>
+            </w:r>
+          </w:p>
+        </w:tc>
+        <w:tc>
+          <w:tcPr>
+            <w:tcW w:w="568" w:type="pct"/>
             <w:tcBorders>
               <w:top w:val="single" w:sz="24" w:space="0" w:color="FFFFFF"/>
               <w:left w:val="nil"/>
@@ -1269,45 +1241,17 @@
               </w:rPr>
             </w:pPr>
             <w:r>
-              <w:t>Gene</w:t>
-            </w:r>
-          </w:p>
-        </w:tc>
-        <w:tc>
-          <w:tcPr>
-            <w:tcW w:w="568" w:type="pct"/>
-            <w:tcBorders>
-              <w:top w:val="single" w:sz="24" w:space="0" w:color="FFFFFF"/>
-              <w:left w:val="nil"/>
-              <w:bottom w:val="single" w:sz="8" w:space="0" w:color="FFFFFF"/>
-              <w:right w:val="single" w:sz="8" w:space="0" w:color="FFFFFF"/>
-            </w:tcBorders>
-            <w:shd w:val="clear" w:color="auto" w:fill="411E75"/>
-            <w:tcMar>
-              <w:top w:w="0" w:type="dxa"/>
-              <w:left w:w="45" w:type="dxa"/>
-              <w:bottom w:w="0" w:type="dxa"/>
-              <w:right w:w="45" w:type="dxa"/>
-            </w:tcMar>
-            <w:hideMark/>
-          </w:tcPr>
-          <w:p>
-            <w:pPr>
-              <w:rPr>
-                <w:rFonts w:eastAsia="Times New Roman" w:cs="Arial"/>
+              <w:rPr>
                 <w:b/>
                 <w:bCs/>
-                <w:szCs w:val="12"/>
-              </w:rPr>
-            </w:pPr>
-            <w:r>
+              </w:rPr>
               <w:t>Preferred Transcript</w:t>
             </w:r>
           </w:p>
         </w:tc>
         <w:tc>
           <w:tcPr>
-            <w:tcW w:w="284" w:type="pct"/>
+            <w:tcW w:w="249" w:type="pct"/>
             <w:tcBorders>
               <w:top w:val="single" w:sz="24" w:space="0" w:color="FFFFFF"/>
               <w:left w:val="nil"/>
@@ -1333,45 +1277,17 @@
               </w:rPr>
             </w:pPr>
             <w:r>
-              <w:t>Gene</w:t>
-            </w:r>
-          </w:p>
-        </w:tc>
-        <w:tc>
-          <w:tcPr>
-            <w:tcW w:w="568" w:type="pct"/>
-            <w:tcBorders>
-              <w:top w:val="single" w:sz="24" w:space="0" w:color="FFFFFF"/>
-              <w:left w:val="nil"/>
-              <w:bottom w:val="single" w:sz="8" w:space="0" w:color="FFFFFF"/>
-              <w:right w:val="single" w:sz="8" w:space="0" w:color="FFFFFF"/>
-            </w:tcBorders>
-            <w:shd w:val="clear" w:color="auto" w:fill="411E75"/>
-            <w:tcMar>
-              <w:top w:w="0" w:type="dxa"/>
-              <w:left w:w="45" w:type="dxa"/>
-              <w:bottom w:w="0" w:type="dxa"/>
-              <w:right w:w="45" w:type="dxa"/>
-            </w:tcMar>
-            <w:hideMark/>
-          </w:tcPr>
-          <w:p>
-            <w:pPr>
-              <w:rPr>
-                <w:rFonts w:eastAsia="Times New Roman" w:cs="Arial"/>
+              <w:rPr>
                 <w:b/>
                 <w:bCs/>
-                <w:szCs w:val="12"/>
-              </w:rPr>
-            </w:pPr>
-            <w:r>
-              <w:t>Preferred Transcript</w:t>
-            </w:r>
-          </w:p>
-        </w:tc>
-        <w:tc>
-          <w:tcPr>
-            <w:tcW w:w="283" w:type="pct"/>
+              </w:rPr>
+              <w:t>Gene</w:t>
+            </w:r>
+          </w:p>
+        </w:tc>
+        <w:tc>
+          <w:tcPr>
+            <w:tcW w:w="568" w:type="pct"/>
             <w:tcBorders>
               <w:top w:val="single" w:sz="24" w:space="0" w:color="FFFFFF"/>
               <w:left w:val="nil"/>
@@ -1397,45 +1313,17 @@
               </w:rPr>
             </w:pPr>
             <w:r>
-              <w:t>Gene</w:t>
-            </w:r>
-          </w:p>
-        </w:tc>
-        <w:tc>
-          <w:tcPr>
-            <w:tcW w:w="568" w:type="pct"/>
-            <w:tcBorders>
-              <w:top w:val="single" w:sz="24" w:space="0" w:color="FFFFFF"/>
-              <w:left w:val="nil"/>
-              <w:bottom w:val="single" w:sz="8" w:space="0" w:color="FFFFFF"/>
-              <w:right w:val="single" w:sz="8" w:space="0" w:color="FFFFFF"/>
-            </w:tcBorders>
-            <w:shd w:val="clear" w:color="auto" w:fill="411E75"/>
-            <w:tcMar>
-              <w:top w:w="0" w:type="dxa"/>
-              <w:left w:w="45" w:type="dxa"/>
-              <w:bottom w:w="0" w:type="dxa"/>
-              <w:right w:w="45" w:type="dxa"/>
-            </w:tcMar>
-            <w:hideMark/>
-          </w:tcPr>
-          <w:p>
-            <w:pPr>
-              <w:rPr>
-                <w:rFonts w:eastAsia="Times New Roman" w:cs="Arial"/>
+              <w:rPr>
                 <w:b/>
                 <w:bCs/>
-                <w:szCs w:val="12"/>
-              </w:rPr>
-            </w:pPr>
-            <w:r>
+              </w:rPr>
               <w:t>Preferred Transcript</w:t>
             </w:r>
           </w:p>
         </w:tc>
         <w:tc>
           <w:tcPr>
-            <w:tcW w:w="364" w:type="pct"/>
+            <w:tcW w:w="284" w:type="pct"/>
             <w:tcBorders>
               <w:top w:val="single" w:sz="24" w:space="0" w:color="FFFFFF"/>
               <w:left w:val="nil"/>
@@ -1461,45 +1349,17 @@
               </w:rPr>
             </w:pPr>
             <w:r>
-              <w:t xml:space="preserve">Gene </w:t>
-            </w:r>
-          </w:p>
-        </w:tc>
-        <w:tc>
-          <w:tcPr>
-            <w:tcW w:w="451" w:type="pct"/>
-            <w:tcBorders>
-              <w:top w:val="single" w:sz="24" w:space="0" w:color="FFFFFF"/>
-              <w:left w:val="nil"/>
-              <w:bottom w:val="single" w:sz="8" w:space="0" w:color="FFFFFF"/>
-              <w:right w:val="single" w:sz="8" w:space="0" w:color="FFFFFF"/>
-            </w:tcBorders>
-            <w:shd w:val="clear" w:color="auto" w:fill="411E75"/>
-            <w:tcMar>
-              <w:top w:w="0" w:type="dxa"/>
-              <w:left w:w="45" w:type="dxa"/>
-              <w:bottom w:w="0" w:type="dxa"/>
-              <w:right w:w="45" w:type="dxa"/>
-            </w:tcMar>
-            <w:hideMark/>
-          </w:tcPr>
-          <w:p>
-            <w:pPr>
-              <w:rPr>
-                <w:rFonts w:eastAsia="Times New Roman" w:cs="Arial"/>
+              <w:rPr>
                 <w:b/>
                 <w:bCs/>
-                <w:szCs w:val="12"/>
-              </w:rPr>
-            </w:pPr>
-            <w:r>
-              <w:t>Preferred Transcript</w:t>
-            </w:r>
-          </w:p>
-        </w:tc>
-        <w:tc>
-          <w:tcPr>
-            <w:tcW w:w="330" w:type="pct"/>
+              </w:rPr>
+              <w:t>Gene</w:t>
+            </w:r>
+          </w:p>
+        </w:tc>
+        <w:tc>
+          <w:tcPr>
+            <w:tcW w:w="568" w:type="pct"/>
             <w:tcBorders>
               <w:top w:val="single" w:sz="24" w:space="0" w:color="FFFFFF"/>
               <w:left w:val="nil"/>
@@ -1525,38 +1385,226 @@
               </w:rPr>
             </w:pPr>
             <w:r>
-              <w:t xml:space="preserve">Gene </w:t>
-            </w:r>
-          </w:p>
-        </w:tc>
-        <w:tc>
-          <w:tcPr>
-            <w:tcW w:w="451" w:type="pct"/>
-            <w:tcBorders>
-              <w:top w:val="single" w:sz="24" w:space="0" w:color="FFFFFF"/>
-              <w:left w:val="nil"/>
-              <w:bottom w:val="single" w:sz="8" w:space="0" w:color="FFFFFF"/>
-              <w:right w:val="single" w:sz="8" w:space="0" w:color="FFFFFF"/>
-            </w:tcBorders>
-            <w:shd w:val="clear" w:color="auto" w:fill="411E75"/>
-            <w:tcMar>
-              <w:top w:w="0" w:type="dxa"/>
-              <w:left w:w="45" w:type="dxa"/>
-              <w:bottom w:w="0" w:type="dxa"/>
-              <w:right w:w="45" w:type="dxa"/>
-            </w:tcMar>
-            <w:hideMark/>
-          </w:tcPr>
-          <w:p>
-            <w:pPr>
-              <w:rPr>
-                <w:rFonts w:eastAsia="Times New Roman" w:cs="Arial"/>
+              <w:rPr>
                 <w:b/>
                 <w:bCs/>
-                <w:szCs w:val="12"/>
-              </w:rPr>
-            </w:pPr>
-            <w:r>
+              </w:rPr>
+              <w:t>Preferred Transcript</w:t>
+            </w:r>
+          </w:p>
+        </w:tc>
+        <w:tc>
+          <w:tcPr>
+            <w:tcW w:w="283" w:type="pct"/>
+            <w:tcBorders>
+              <w:top w:val="single" w:sz="24" w:space="0" w:color="FFFFFF"/>
+              <w:left w:val="nil"/>
+              <w:bottom w:val="single" w:sz="8" w:space="0" w:color="FFFFFF"/>
+              <w:right w:val="single" w:sz="8" w:space="0" w:color="FFFFFF"/>
+            </w:tcBorders>
+            <w:shd w:val="clear" w:color="auto" w:fill="411E75"/>
+            <w:tcMar>
+              <w:top w:w="0" w:type="dxa"/>
+              <w:left w:w="45" w:type="dxa"/>
+              <w:bottom w:w="0" w:type="dxa"/>
+              <w:right w:w="45" w:type="dxa"/>
+            </w:tcMar>
+            <w:hideMark/>
+          </w:tcPr>
+          <w:p>
+            <w:pPr>
+              <w:rPr>
+                <w:rFonts w:eastAsia="Times New Roman" w:cs="Arial"/>
+                <w:b/>
+                <w:bCs/>
+                <w:szCs w:val="12"/>
+              </w:rPr>
+            </w:pPr>
+            <w:r>
+              <w:rPr>
+                <w:b/>
+                <w:bCs/>
+              </w:rPr>
+              <w:t>Gene</w:t>
+            </w:r>
+          </w:p>
+        </w:tc>
+        <w:tc>
+          <w:tcPr>
+            <w:tcW w:w="568" w:type="pct"/>
+            <w:tcBorders>
+              <w:top w:val="single" w:sz="24" w:space="0" w:color="FFFFFF"/>
+              <w:left w:val="nil"/>
+              <w:bottom w:val="single" w:sz="8" w:space="0" w:color="FFFFFF"/>
+              <w:right w:val="single" w:sz="8" w:space="0" w:color="FFFFFF"/>
+            </w:tcBorders>
+            <w:shd w:val="clear" w:color="auto" w:fill="411E75"/>
+            <w:tcMar>
+              <w:top w:w="0" w:type="dxa"/>
+              <w:left w:w="45" w:type="dxa"/>
+              <w:bottom w:w="0" w:type="dxa"/>
+              <w:right w:w="45" w:type="dxa"/>
+            </w:tcMar>
+            <w:hideMark/>
+          </w:tcPr>
+          <w:p>
+            <w:pPr>
+              <w:rPr>
+                <w:rFonts w:eastAsia="Times New Roman" w:cs="Arial"/>
+                <w:b/>
+                <w:bCs/>
+                <w:szCs w:val="12"/>
+              </w:rPr>
+            </w:pPr>
+            <w:r>
+              <w:rPr>
+                <w:b/>
+                <w:bCs/>
+              </w:rPr>
+              <w:t>Preferred Transcript</w:t>
+            </w:r>
+          </w:p>
+        </w:tc>
+        <w:tc>
+          <w:tcPr>
+            <w:tcW w:w="364" w:type="pct"/>
+            <w:tcBorders>
+              <w:top w:val="single" w:sz="24" w:space="0" w:color="FFFFFF"/>
+              <w:left w:val="nil"/>
+              <w:bottom w:val="single" w:sz="8" w:space="0" w:color="FFFFFF"/>
+              <w:right w:val="single" w:sz="8" w:space="0" w:color="FFFFFF"/>
+            </w:tcBorders>
+            <w:shd w:val="clear" w:color="auto" w:fill="411E75"/>
+            <w:tcMar>
+              <w:top w:w="0" w:type="dxa"/>
+              <w:left w:w="45" w:type="dxa"/>
+              <w:bottom w:w="0" w:type="dxa"/>
+              <w:right w:w="45" w:type="dxa"/>
+            </w:tcMar>
+            <w:hideMark/>
+          </w:tcPr>
+          <w:p>
+            <w:pPr>
+              <w:rPr>
+                <w:rFonts w:eastAsia="Times New Roman" w:cs="Arial"/>
+                <w:b/>
+                <w:bCs/>
+                <w:szCs w:val="12"/>
+              </w:rPr>
+            </w:pPr>
+            <w:r>
+              <w:rPr>
+                <w:b/>
+                <w:bCs/>
+              </w:rPr>
+              <w:t xml:space="preserve">Gene </w:t>
+            </w:r>
+          </w:p>
+        </w:tc>
+        <w:tc>
+          <w:tcPr>
+            <w:tcW w:w="451" w:type="pct"/>
+            <w:tcBorders>
+              <w:top w:val="single" w:sz="24" w:space="0" w:color="FFFFFF"/>
+              <w:left w:val="nil"/>
+              <w:bottom w:val="single" w:sz="8" w:space="0" w:color="FFFFFF"/>
+              <w:right w:val="single" w:sz="8" w:space="0" w:color="FFFFFF"/>
+            </w:tcBorders>
+            <w:shd w:val="clear" w:color="auto" w:fill="411E75"/>
+            <w:tcMar>
+              <w:top w:w="0" w:type="dxa"/>
+              <w:left w:w="45" w:type="dxa"/>
+              <w:bottom w:w="0" w:type="dxa"/>
+              <w:right w:w="45" w:type="dxa"/>
+            </w:tcMar>
+            <w:hideMark/>
+          </w:tcPr>
+          <w:p>
+            <w:pPr>
+              <w:rPr>
+                <w:rFonts w:eastAsia="Times New Roman" w:cs="Arial"/>
+                <w:b/>
+                <w:bCs/>
+                <w:szCs w:val="12"/>
+              </w:rPr>
+            </w:pPr>
+            <w:r>
+              <w:rPr>
+                <w:b/>
+                <w:bCs/>
+              </w:rPr>
+              <w:t>Preferred Transcript</w:t>
+            </w:r>
+          </w:p>
+        </w:tc>
+        <w:tc>
+          <w:tcPr>
+            <w:tcW w:w="330" w:type="pct"/>
+            <w:tcBorders>
+              <w:top w:val="single" w:sz="24" w:space="0" w:color="FFFFFF"/>
+              <w:left w:val="nil"/>
+              <w:bottom w:val="single" w:sz="8" w:space="0" w:color="FFFFFF"/>
+              <w:right w:val="single" w:sz="8" w:space="0" w:color="FFFFFF"/>
+            </w:tcBorders>
+            <w:shd w:val="clear" w:color="auto" w:fill="411E75"/>
+            <w:tcMar>
+              <w:top w:w="0" w:type="dxa"/>
+              <w:left w:w="45" w:type="dxa"/>
+              <w:bottom w:w="0" w:type="dxa"/>
+              <w:right w:w="45" w:type="dxa"/>
+            </w:tcMar>
+            <w:hideMark/>
+          </w:tcPr>
+          <w:p>
+            <w:pPr>
+              <w:rPr>
+                <w:rFonts w:eastAsia="Times New Roman" w:cs="Arial"/>
+                <w:b/>
+                <w:bCs/>
+                <w:szCs w:val="12"/>
+              </w:rPr>
+            </w:pPr>
+            <w:r>
+              <w:rPr>
+                <w:b/>
+                <w:bCs/>
+              </w:rPr>
+              <w:t xml:space="preserve">Gene </w:t>
+            </w:r>
+          </w:p>
+        </w:tc>
+        <w:tc>
+          <w:tcPr>
+            <w:tcW w:w="451" w:type="pct"/>
+            <w:tcBorders>
+              <w:top w:val="single" w:sz="24" w:space="0" w:color="FFFFFF"/>
+              <w:left w:val="nil"/>
+              <w:bottom w:val="single" w:sz="8" w:space="0" w:color="FFFFFF"/>
+              <w:right w:val="single" w:sz="8" w:space="0" w:color="FFFFFF"/>
+            </w:tcBorders>
+            <w:shd w:val="clear" w:color="auto" w:fill="411E75"/>
+            <w:tcMar>
+              <w:top w:w="0" w:type="dxa"/>
+              <w:left w:w="45" w:type="dxa"/>
+              <w:bottom w:w="0" w:type="dxa"/>
+              <w:right w:w="45" w:type="dxa"/>
+            </w:tcMar>
+            <w:hideMark/>
+          </w:tcPr>
+          <w:p>
+            <w:pPr>
+              <w:rPr>
+                <w:rFonts w:eastAsia="Times New Roman" w:cs="Arial"/>
+                <w:b/>
+                <w:bCs/>
+                <w:szCs w:val="12"/>
+              </w:rPr>
+            </w:pPr>
+            <w:r>
+              <w:rPr>
+                <w:b/>
+                <w:bCs/>
+              </w:rPr>
               <w:t>Preferred Transcript</w:t>
             </w:r>
           </w:p>
@@ -6132,7 +6180,7 @@
           <w:sz w:val="18"/>
           <w:szCs w:val="18"/>
         </w:rPr>
-        <w:t>11-Jun-2024</w:t>
+        <w:t>15-Jul-2024</w:t>
       </w:r>
       <w:r>
         <w:rPr>
@@ -8110,6 +8158,15 @@
 </file>
 
 <file path=customXml/item1.xml><?xml version="1.0" encoding="utf-8"?>
+<?mso-contentType ?>
+<FormTemplates xmlns="http://schemas.microsoft.com/sharepoint/v3/contenttype/forms">
+  <Display>DocumentLibraryForm</Display>
+  <Edit>DocumentLibraryForm</Edit>
+  <New>DocumentLibraryForm</New>
+</FormTemplates>
+</file>
+
+<file path=customXml/item2.xml><?xml version="1.0" encoding="utf-8"?>
 <ct:contentTypeSchema xmlns:ct="http://schemas.microsoft.com/office/2006/metadata/contentType" xmlns:ma="http://schemas.microsoft.com/office/2006/metadata/properties/metaAttributes" ct:_="" ma:_="" ma:contentTypeName="Document" ma:contentTypeID="0x010100451F1F8C0772B440BA84570C3C4286EA" ma:contentTypeVersion="29" ma:contentTypeDescription="Create a new document." ma:contentTypeScope="" ma:versionID="b3bcf93054b5d0678557845ec3dd46dd">
   <xsd:schema xmlns:xsd="http://www.w3.org/2001/XMLSchema" xmlns:xs="http://www.w3.org/2001/XMLSchema" xmlns:p="http://schemas.microsoft.com/office/2006/metadata/properties" xmlns:ns2="c44ab56d-57f8-4a14-86db-a39667906be8" xmlns:ns3="bbb6251c-984c-4fcb-9547-f40f6d5e63ff" targetNamespace="http://schemas.microsoft.com/office/2006/metadata/properties" ma:root="true" ma:fieldsID="676e0b85b827ae08faaea4d501add0a1" ns2:_="" ns3:_="">
     <xsd:import namespace="c44ab56d-57f8-4a14-86db-a39667906be8"/>
@@ -8398,16 +8455,15 @@
 </ct:contentTypeSchema>
 </file>
 
-<file path=customXml/item2.xml><?xml version="1.0" encoding="utf-8"?>
-<?mso-contentType ?>
-<FormTemplates xmlns="http://schemas.microsoft.com/sharepoint/v3/contenttype/forms">
-  <Display>DocumentLibraryForm</Display>
-  <Edit>DocumentLibraryForm</Edit>
-  <New>DocumentLibraryForm</New>
-</FormTemplates>
+<file path=customXml/itemProps1.xml><?xml version="1.0" encoding="utf-8"?>
+<ds:datastoreItem xmlns:ds="http://schemas.openxmlformats.org/officeDocument/2006/customXml" ds:itemID="{1B71732D-D478-4AA6-94EC-A3F81AD814F2}">
+  <ds:schemaRefs>
+    <ds:schemaRef ds:uri="http://schemas.microsoft.com/sharepoint/v3/contenttype/forms"/>
+  </ds:schemaRefs>
+</ds:datastoreItem>
 </file>
 
-<file path=customXml/itemProps1.xml><?xml version="1.0" encoding="utf-8"?>
+<file path=customXml/itemProps2.xml><?xml version="1.0" encoding="utf-8"?>
 <ds:datastoreItem xmlns:ds="http://schemas.openxmlformats.org/officeDocument/2006/customXml" ds:itemID="{1B4793EC-CD91-4FB8-B50A-E7B15B002223}">
   <ds:schemaRefs>
     <ds:schemaRef ds:uri="http://schemas.microsoft.com/office/2006/metadata/contentType"/>
@@ -8424,12 +8480,4 @@
     <ds:schemaRef ds:uri="http://schemas.microsoft.com/internal/obd"/>
   </ds:schemaRefs>
 </ds:datastoreItem>
-</file>
-
-<file path=customXml/itemProps2.xml><?xml version="1.0" encoding="utf-8"?>
-<ds:datastoreItem xmlns:ds="http://schemas.openxmlformats.org/officeDocument/2006/customXml" ds:itemID="{1B71732D-D478-4AA6-94EC-A3F81AD814F2}">
-  <ds:schemaRefs>
-    <ds:schemaRef ds:uri="http://schemas.microsoft.com/sharepoint/v3/contenttype/forms"/>
-  </ds:schemaRefs>
-</ds:datastoreItem>
 </file>
</xml_diff>